<commit_message>
added some changes to report
</commit_message>
<xml_diff>
--- a/task2_0306_Golubev/0306_ЛР2_Голубев.docx
+++ b/task2_0306_Golubev/0306_ЛР2_Голубев.docx
@@ -670,9 +670,9 @@
         <w:tblLook w:firstRow="0" w:noVBand="0" w:lastRow="0" w:firstColumn="0" w:lastColumn="0" w:noHBand="0" w:val="0000"/>
       </w:tblPr>
       <w:tblGrid>
-        <w:gridCol w:w="4343"/>
+        <w:gridCol w:w="4341"/>
         <w:gridCol w:w="2140"/>
-        <w:gridCol w:w="3371"/>
+        <w:gridCol w:w="3373"/>
       </w:tblGrid>
       <w:tr>
         <w:trPr>
@@ -680,7 +680,7 @@
         </w:trPr>
         <w:tc>
           <w:tcPr>
-            <w:tcW w:w="4343" w:type="dxa"/>
+            <w:tcW w:w="4341" w:type="dxa"/>
             <w:tcBorders/>
             <w:vAlign w:val="bottom"/>
           </w:tcPr>
@@ -738,7 +738,7 @@
         </w:tc>
         <w:tc>
           <w:tcPr>
-            <w:tcW w:w="3371" w:type="dxa"/>
+            <w:tcW w:w="3373" w:type="dxa"/>
             <w:tcBorders/>
             <w:vAlign w:val="bottom"/>
           </w:tcPr>
@@ -772,7 +772,7 @@
         </w:trPr>
         <w:tc>
           <w:tcPr>
-            <w:tcW w:w="4343" w:type="dxa"/>
+            <w:tcW w:w="4341" w:type="dxa"/>
             <w:tcBorders/>
             <w:vAlign w:val="bottom"/>
           </w:tcPr>
@@ -831,7 +831,7 @@
         </w:tc>
         <w:tc>
           <w:tcPr>
-            <w:tcW w:w="3371" w:type="dxa"/>
+            <w:tcW w:w="3373" w:type="dxa"/>
             <w:tcBorders/>
             <w:vAlign w:val="bottom"/>
           </w:tcPr>
@@ -2801,7 +2801,7 @@
           <w:szCs w:val="28"/>
           <w:lang w:val="ru-RU"/>
         </w:rPr>
-        <w:t>уменьшается резкость и частота скачков в значениях средней награды</w:t>
+        <w:t>график роста награды становится более плавным</w:t>
       </w:r>
     </w:p>
     <w:p>
@@ -3189,7 +3189,7 @@
           <w:szCs w:val="28"/>
           <w:lang w:val="ru-RU"/>
         </w:rPr>
-        <w:t xml:space="preserve">Быстрее всего пород для окончания обучения был пройден при </w:t>
+        <w:t xml:space="preserve">Быстрее всего порог для окончания обучения был пройден при </w:t>
       </w:r>
       <w:r>
         <w:rPr>
@@ -3810,6 +3810,30 @@
         </w:rPr>
         <w:t>epochs = 20</w:t>
       </w:r>
+    </w:p>
+    <w:p>
+      <w:pPr>
+        <w:pStyle w:val="Normal"/>
+        <w:numPr>
+          <w:ilvl w:val="0"/>
+          <w:numId w:val="6"/>
+        </w:numPr>
+        <w:spacing w:lineRule="auto" w:line="360"/>
+        <w:jc w:val="both"/>
+        <w:rPr>
+          <w:sz w:val="28"/>
+          <w:szCs w:val="28"/>
+          <w:lang w:val="ru-RU"/>
+        </w:rPr>
+      </w:pPr>
+      <w:r>
+        <w:rPr>
+          <w:sz w:val="28"/>
+          <w:szCs w:val="28"/>
+          <w:lang w:val="ru-RU"/>
+        </w:rPr>
+        <w:t>По мере возрастания количества эпох возрастает количество итераций до достижения терминального состояния</w:t>
+      </w:r>
       <w:r>
         <w:br w:type="page"/>
       </w:r>
@@ -4013,7 +4037,7 @@
   <w:p>
     <w:pPr>
       <w:pStyle w:val="Normal"/>
-      <w:spacing w:lineRule="auto" w:line="4"/>
+      <w:spacing w:lineRule="atLeast" w:line="0"/>
       <w:rPr>
         <w:color w:val="000000"/>
         <w:sz w:val="20"/>

</xml_diff>